<commit_message>
fix: error buy not returned
</commit_message>
<xml_diff>
--- a/test.docx
+++ b/test.docx
@@ -106,8 +106,8 @@
         <w:tc>
           <w:p>
             <w:r>
-              <w:t xml:space="preserve">BUY -&gt; 0 sol à 0
-BUY -&gt; 0 sol à 0
+              <w:t xml:space="preserve">BUY -&gt; 10 sol à 10
+BUY -&gt; 10 sol à 10
 SELL -&gt; 5 sol pour 5 €</w:t>
             </w:r>
           </w:p>

</xml_diff>

<commit_message>
fix: import correct data
</commit_message>
<xml_diff>
--- a/test.docx
+++ b/test.docx
@@ -18,7 +18,7 @@
 </w:t>
       </w:r>
       <w:r>
-        <w:t xml:space="preserve">Du 01/09/2022 au 26/04/2023</w:t>
+        <w:t xml:space="preserve">Du 9/29/2022 au 10/1/2022</w:t>
       </w:r>
     </w:p>
     <w:p>
@@ -41,7 +41,7 @@
     </w:p>
     <w:p>
       <w:r>
-        <w:t xml:space="preserve">Du 2022-09-01T00:00:00.000Z au 2023-04-26T00:00:00.000Z, vous avez gagné 0euro.</w:t>
+        <w:t xml:space="preserve">Du 2022-09-29T00:00:00.000Z au 2022-10-01T00:00:00.000Z, vous avez gagné 0euro.</w:t>
       </w:r>
     </w:p>
     <w:p>
@@ -106,34 +106,14 @@
         <w:tc>
           <w:p>
             <w:r>
-              <w:t xml:space="preserve">BUY -&gt; 10 sol à 10
-BUY -&gt; 10 sol à 10
-SELL -&gt; 5 sol pour 5 €</w:t>
-            </w:r>
-          </w:p>
-          <w:p>
-            <w:r>
-              <w:t xml:space="preserve">SELL -&gt; 5 sol pour 5 €</w:t>
-            </w:r>
-          </w:p>
-          <w:p>
-            <w:r>
-              <w:t xml:space="preserve">SELL -&gt; 5 sol pour 5 €</w:t>
-            </w:r>
-          </w:p>
-          <w:p>
-            <w:r>
-              <w:t xml:space="preserve">SELL -&gt; 5 sol pour 5 €</w:t>
-            </w:r>
-          </w:p>
-          <w:p>
-            <w:r>
-              <w:t xml:space="preserve">SELL -&gt; 5 sol pour 5 €</w:t>
-            </w:r>
-          </w:p>
-          <w:p>
-            <w:r>
-              <w:t xml:space="preserve">SELL -&gt; 5 sol pour 5 €</w:t>
+              <w:t xml:space="preserve">BUY -&gt; 10 sol à 10 eur 
+</w:t>
+            </w:r>
+          </w:p>
+          <w:p>
+            <w:r>
+              <w:t xml:space="preserve">SELL -&gt; 10 sol pour 20 € 
+</w:t>
             </w:r>
           </w:p>
         </w:tc>

</xml_diff>